<commit_message>
##STABLE## Original town restored. ELS visible behind walls fixed in buildings. Intentionally left it unfixed on non-building maps due to speed issues with the fix (forcing the check of dark tiles for obscuring tile_IDs). It's not a problem on the surface but undermap takes a big movement speed hit.
</commit_message>
<xml_diff>
--- a/Documentation/Game Engine Handbook.docx
+++ b/Documentation/Game Engine Handbook.docx
@@ -5897,6 +5897,27 @@
           <w:szCs w:val="24"/>
         </w:rPr>
       </w:pPr>
+      <w:r>
+        <w:rPr>
+          <w:sz w:val="24"/>
+          <w:szCs w:val="24"/>
+        </w:rPr>
+        <w:t xml:space="preserve">*ELSs in non-building maps will show behind obstacles. Design around this issue. (see </w:t>
+      </w:r>
+      <w:r>
+        <w:rPr>
+          <w:sz w:val="24"/>
+          <w:szCs w:val="24"/>
+        </w:rPr>
+        <w:t>.VETO_CHECK</w:t>
+      </w:r>
+      <w:r>
+        <w:rPr>
+          <w:sz w:val="24"/>
+          <w:szCs w:val="24"/>
+        </w:rPr>
+        <w:t xml:space="preserve"> in darkness_manager.ASM for the reason)</w:t>
+      </w:r>
     </w:p>
     <w:p>
       <w:pPr>
@@ -6271,6 +6292,7 @@
           <w:sz w:val="24"/>
           <w:szCs w:val="24"/>
         </w:rPr>
+        <w:lastRenderedPageBreak/>
         <w:t xml:space="preserve">See </w:t>
       </w:r>
       <w:r>
@@ -10160,7 +10182,7 @@
     </w:r>
     <w:proofErr w:type="spellEnd"/>
     <w:r>
-      <w:t xml:space="preserve"> on 10/13</w:t>
+      <w:t xml:space="preserve"> on 11/1</w:t>
     </w:r>
     <w:r>
       <w:t>/2017</w:t>
@@ -11256,7 +11278,7 @@
 </file>
 
 <file path=customXml/itemProps1.xml><?xml version="1.0" encoding="utf-8"?>
-<ds:datastoreItem xmlns:ds="http://schemas.openxmlformats.org/officeDocument/2006/customXml" ds:itemID="{85A947EE-AF44-475B-8BCB-EFC53FCB7B4A}">
+<ds:datastoreItem xmlns:ds="http://schemas.openxmlformats.org/officeDocument/2006/customXml" ds:itemID="{D240BE4F-B96E-4ECD-9313-990E4998ECA8}">
   <ds:schemaRefs>
     <ds:schemaRef ds:uri="http://schemas.openxmlformats.org/officeDocument/2006/bibliography"/>
   </ds:schemaRefs>

</xml_diff>